<commit_message>
show diffs in Word files
</commit_message>
<xml_diff>
--- a/alisonwang_resume.docx
+++ b/alisonwang_resume.docx
@@ -11,8 +11,6 @@
           <w:szCs w:val="24"/>
         </w:rPr>
       </w:pPr>
-      <w:bookmarkStart w:id="0" w:name="_GoBack"/>
-      <w:bookmarkEnd w:id="0"/>
       <w:r>
         <w:rPr>
           <w:b/>
@@ -151,7 +149,6 @@
           <w:lang w:eastAsia="zh-TW"/>
         </w:rPr>
       </w:pPr>
-      <w:proofErr w:type="gramStart"/>
       <w:r>
         <w:rPr>
           <w:sz w:val="24"/>
@@ -194,7 +191,6 @@
         </w:rPr>
         <w:t>com</w:t>
       </w:r>
-      <w:proofErr w:type="gramEnd"/>
       <w:r>
         <w:rPr>
           <w:sz w:val="24"/>
@@ -234,34 +230,14 @@
           <w:lang w:eastAsia="zh-TW"/>
         </w:rPr>
       </w:pPr>
-      <w:proofErr w:type="gramStart"/>
       <w:r>
         <w:rPr>
           <w:sz w:val="24"/>
           <w:szCs w:val="24"/>
           <w:lang w:eastAsia="zh-TW"/>
         </w:rPr>
-        <w:t>linkedin.com</w:t>
-      </w:r>
-      <w:proofErr w:type="gramEnd"/>
-      <w:r>
-        <w:rPr>
-          <w:sz w:val="24"/>
-          <w:szCs w:val="24"/>
-          <w:lang w:eastAsia="zh-TW"/>
-        </w:rPr>
-        <w:t>/in/</w:t>
-      </w:r>
-      <w:proofErr w:type="spellStart"/>
-      <w:r>
-        <w:rPr>
-          <w:sz w:val="24"/>
-          <w:szCs w:val="24"/>
-          <w:lang w:eastAsia="zh-TW"/>
-        </w:rPr>
-        <w:t>alisonwang</w:t>
-      </w:r>
-      <w:proofErr w:type="spellEnd"/>
+        <w:t>linkedin.com/in/alisonwang</w:t>
+      </w:r>
     </w:p>
     <w:p>
       <w:pPr>
@@ -553,7 +529,6 @@
                 <w:lang w:eastAsia="zh-TW"/>
               </w:rPr>
             </w:pPr>
-            <w:proofErr w:type="spellStart"/>
             <w:r>
               <w:rPr>
                 <w:sz w:val="20"/>
@@ -562,7 +537,6 @@
               </w:rPr>
               <w:t>Javascript</w:t>
             </w:r>
-            <w:proofErr w:type="spellEnd"/>
           </w:p>
         </w:tc>
         <w:tc>
@@ -2283,7 +2257,6 @@
                 <w:lang w:eastAsia="zh-TW"/>
               </w:rPr>
             </w:pPr>
-            <w:proofErr w:type="spellStart"/>
             <w:r>
               <w:rPr>
                 <w:rFonts w:hint="eastAsia"/>
@@ -2293,7 +2266,6 @@
               </w:rPr>
               <w:t>Django</w:t>
             </w:r>
-            <w:proofErr w:type="spellEnd"/>
           </w:p>
         </w:tc>
         <w:tc>
@@ -2563,7 +2535,6 @@
                 <w:lang w:eastAsia="zh-TW"/>
               </w:rPr>
             </w:pPr>
-            <w:proofErr w:type="spellStart"/>
             <w:r>
               <w:rPr>
                 <w:rFonts w:hint="eastAsia"/>
@@ -2571,19 +2542,8 @@
                 <w:szCs w:val="20"/>
                 <w:lang w:eastAsia="zh-TW"/>
               </w:rPr>
-              <w:t>Numpy</w:t>
+              <w:t xml:space="preserve">Numpy / </w:t>
             </w:r>
-            <w:proofErr w:type="spellEnd"/>
-            <w:r>
-              <w:rPr>
-                <w:rFonts w:hint="eastAsia"/>
-                <w:sz w:val="20"/>
-                <w:szCs w:val="20"/>
-                <w:lang w:eastAsia="zh-TW"/>
-              </w:rPr>
-              <w:t xml:space="preserve"> / </w:t>
-            </w:r>
-            <w:proofErr w:type="spellStart"/>
             <w:r>
               <w:rPr>
                 <w:sz w:val="20"/>
@@ -2592,7 +2552,6 @@
               </w:rPr>
               <w:t>Sklearn</w:t>
             </w:r>
-            <w:proofErr w:type="spellEnd"/>
           </w:p>
         </w:tc>
         <w:tc>
@@ -2912,8 +2871,6 @@
                 <w:lang w:eastAsia="zh-TW"/>
               </w:rPr>
             </w:pPr>
-            <w:proofErr w:type="spellStart"/>
-            <w:proofErr w:type="gramStart"/>
             <w:r>
               <w:rPr>
                 <w:sz w:val="20"/>
@@ -2922,8 +2879,6 @@
               </w:rPr>
               <w:t>jQuery</w:t>
             </w:r>
-            <w:proofErr w:type="spellEnd"/>
-            <w:proofErr w:type="gramEnd"/>
           </w:p>
         </w:tc>
         <w:tc>
@@ -3136,7 +3091,6 @@
                 <w:lang w:eastAsia="zh-TW"/>
               </w:rPr>
             </w:pPr>
-            <w:proofErr w:type="spellStart"/>
             <w:r>
               <w:rPr>
                 <w:sz w:val="20"/>
@@ -3145,7 +3099,6 @@
               </w:rPr>
               <w:t>Hadoop</w:t>
             </w:r>
-            <w:proofErr w:type="spellEnd"/>
           </w:p>
         </w:tc>
         <w:tc>
@@ -3230,7 +3183,6 @@
                 <w:lang w:eastAsia="zh-TW"/>
               </w:rPr>
             </w:pPr>
-            <w:proofErr w:type="spellStart"/>
             <w:r>
               <w:rPr>
                 <w:rFonts w:hint="eastAsia"/>
@@ -3238,29 +3190,8 @@
                 <w:szCs w:val="20"/>
                 <w:lang w:eastAsia="zh-TW"/>
               </w:rPr>
-              <w:t>Solr</w:t>
+              <w:t>Solr/ Lucene</w:t>
             </w:r>
-            <w:proofErr w:type="spellEnd"/>
-            <w:r>
-              <w:rPr>
-                <w:rFonts w:hint="eastAsia"/>
-                <w:sz w:val="20"/>
-                <w:szCs w:val="20"/>
-                <w:lang w:eastAsia="zh-TW"/>
-              </w:rPr>
-              <w:t xml:space="preserve">/ </w:t>
-            </w:r>
-            <w:proofErr w:type="spellStart"/>
-            <w:r>
-              <w:rPr>
-                <w:rFonts w:hint="eastAsia"/>
-                <w:sz w:val="20"/>
-                <w:szCs w:val="20"/>
-                <w:lang w:eastAsia="zh-TW"/>
-              </w:rPr>
-              <w:t>Lucene</w:t>
-            </w:r>
-            <w:proofErr w:type="spellEnd"/>
           </w:p>
         </w:tc>
         <w:tc>
@@ -4331,7 +4262,6 @@
           <w:szCs w:val="20"/>
         </w:rPr>
       </w:pPr>
-      <w:proofErr w:type="spellStart"/>
       <w:r>
         <w:rPr>
           <w:rFonts w:ascii="Calibri" w:hAnsi="Calibri"/>
@@ -4340,9 +4270,8 @@
           <w:sz w:val="20"/>
           <w:szCs w:val="20"/>
         </w:rPr>
-        <w:t>Linkedin</w:t>
-      </w:r>
-      <w:proofErr w:type="spellEnd"/>
+        <w:t>Linkedin (Contract through Intellipro Grou</w:t>
+      </w:r>
       <w:r>
         <w:rPr>
           <w:rFonts w:ascii="Calibri" w:hAnsi="Calibri"/>
@@ -4351,9 +4280,8 @@
           <w:sz w:val="20"/>
           <w:szCs w:val="20"/>
         </w:rPr>
-        <w:t xml:space="preserve"> (Contract through </w:t>
-      </w:r>
-      <w:proofErr w:type="spellStart"/>
+        <w:t>p</w:t>
+      </w:r>
       <w:r>
         <w:rPr>
           <w:rFonts w:ascii="Calibri" w:hAnsi="Calibri"/>
@@ -4362,29 +4290,10 @@
           <w:sz w:val="20"/>
           <w:szCs w:val="20"/>
         </w:rPr>
-        <w:t>Intellipro</w:t>
-      </w:r>
-      <w:proofErr w:type="spellEnd"/>
-      <w:r>
-        <w:rPr>
-          <w:rFonts w:ascii="Calibri" w:hAnsi="Calibri"/>
-          <w:b/>
-          <w:color w:val="000000"/>
-          <w:sz w:val="20"/>
-          <w:szCs w:val="20"/>
-        </w:rPr>
-        <w:t xml:space="preserve"> Grou</w:t>
-      </w:r>
-      <w:r>
-        <w:rPr>
-          <w:rFonts w:ascii="Calibri" w:hAnsi="Calibri"/>
-          <w:b/>
-          <w:color w:val="000000"/>
-          <w:sz w:val="20"/>
-          <w:szCs w:val="20"/>
-        </w:rPr>
-        <w:t>p</w:t>
-      </w:r>
+        <w:t>)</w:t>
+      </w:r>
+      <w:bookmarkStart w:id="0" w:name="_GoBack"/>
+      <w:bookmarkEnd w:id="0"/>
       <w:r>
         <w:rPr>
           <w:rFonts w:ascii="Calibri" w:hAnsi="Calibri"/>
@@ -5001,27 +4910,7 @@
           <w:szCs w:val="20"/>
           <w:lang w:eastAsia="zh-TW"/>
         </w:rPr>
-        <w:t xml:space="preserve">with </w:t>
-      </w:r>
-      <w:proofErr w:type="spellStart"/>
-      <w:r>
-        <w:rPr>
-          <w:bCs/>
-          <w:sz w:val="20"/>
-          <w:szCs w:val="20"/>
-          <w:lang w:eastAsia="zh-TW"/>
-        </w:rPr>
-        <w:t>Django</w:t>
-      </w:r>
-      <w:proofErr w:type="spellEnd"/>
-      <w:r>
-        <w:rPr>
-          <w:bCs/>
-          <w:sz w:val="20"/>
-          <w:szCs w:val="20"/>
-          <w:lang w:eastAsia="zh-TW"/>
-        </w:rPr>
-        <w:t xml:space="preserve"> framework</w:t>
+        <w:t>with Django framework</w:t>
       </w:r>
     </w:p>
     <w:p>
@@ -6346,29 +6235,8 @@
           <w:szCs w:val="20"/>
           <w:lang w:eastAsia="zh-TW"/>
         </w:rPr>
-        <w:t xml:space="preserve">Used </w:t>
-      </w:r>
-      <w:proofErr w:type="spellStart"/>
-      <w:r>
-        <w:rPr>
-          <w:bCs/>
-          <w:sz w:val="20"/>
-          <w:szCs w:val="20"/>
-          <w:lang w:eastAsia="zh-TW"/>
-        </w:rPr>
-        <w:t>Solr</w:t>
-      </w:r>
-      <w:proofErr w:type="spellEnd"/>
-      <w:r>
-        <w:rPr>
-          <w:bCs/>
-          <w:sz w:val="20"/>
-          <w:szCs w:val="20"/>
-          <w:lang w:eastAsia="zh-TW"/>
-        </w:rPr>
-        <w:t xml:space="preserve"> and </w:t>
-      </w:r>
-      <w:proofErr w:type="spellStart"/>
+        <w:t xml:space="preserve">Used Solr and </w:t>
+      </w:r>
       <w:r>
         <w:rPr>
           <w:bCs/>
@@ -6378,7 +6246,6 @@
         </w:rPr>
         <w:t>Lucene</w:t>
       </w:r>
-      <w:proofErr w:type="spellEnd"/>
       <w:r>
         <w:rPr>
           <w:bCs/>
@@ -6564,19 +6431,8 @@
           <w:szCs w:val="20"/>
           <w:lang w:eastAsia="zh-TW"/>
         </w:rPr>
-        <w:t xml:space="preserve">using PHP and </w:t>
-      </w:r>
-      <w:proofErr w:type="spellStart"/>
-      <w:r>
-        <w:rPr>
-          <w:bCs/>
-          <w:sz w:val="20"/>
-          <w:szCs w:val="20"/>
-          <w:lang w:eastAsia="zh-TW"/>
-        </w:rPr>
-        <w:t>Javascript</w:t>
-      </w:r>
-      <w:proofErr w:type="spellEnd"/>
+        <w:t>using PHP and Javascript</w:t>
+      </w:r>
     </w:p>
     <w:p>
       <w:pPr>
@@ -8545,7 +8401,7 @@
 </file>
 
 <file path=customXml/itemProps1.xml><?xml version="1.0" encoding="utf-8"?>
-<ds:datastoreItem xmlns:ds="http://schemas.openxmlformats.org/officeDocument/2006/customXml" ds:itemID="{98BB4D7F-621D-E144-89CC-C84F45691917}">
+<ds:datastoreItem xmlns:ds="http://schemas.openxmlformats.org/officeDocument/2006/customXml" ds:itemID="{562B9B65-D4C7-A741-B63B-C26CDAF6FDB1}">
   <ds:schemaRefs>
     <ds:schemaRef ds:uri="http://schemas.openxmlformats.org/officeDocument/2006/bibliography"/>
   </ds:schemaRefs>

</xml_diff>